<commit_message>
Auto Push on Sat Apr 15 10:33:52 UTC 2023
</commit_message>
<xml_diff>
--- a/output/resume601.docx
+++ b/output/resume601.docx
@@ -114,24 +114,28 @@
         </w:rPr>
         <w:t xml:space="preserve">Administrator adept at performing installations and upgrades and providing education to novice users and technical support to resolve complex issues.</w:t>
       </w:r>
+    </w:p>
+    <w:p>
+      <w:pPr>
+        <w:pStyle w:val="Heading1"/>
+      </w:pPr>
+      <w:bookmarkStart w:id="21" w:name="resume-info"/>
+      <w:r>
+        <w:t xml:space="preserve">Resume Info</w:t>
+      </w:r>
+      <w:bookmarkEnd w:id="21"/>
+    </w:p>
+    <w:p>
+      <w:pPr>
+        <w:pStyle w:val="FirstParagraph"/>
+      </w:pPr>
+      <w:r>
+        <w:t xml:space="preserve">This resume has been created in a</w:t>
+      </w:r>
       <w:r>
         <w:t xml:space="preserve"> </w:t>
       </w:r>
-      <w:r>
-        <w:t xml:space="preserve"># Resume Info</w:t>
-      </w:r>
-    </w:p>
-    <w:p>
-      <w:pPr>
-        <w:pStyle w:val="BodyText"/>
-      </w:pPr>
-      <w:r>
-        <w:t xml:space="preserve">This resume has been created in a</w:t>
-      </w:r>
-      <w:r>
-        <w:t xml:space="preserve"> </w:t>
-      </w:r>
-      <w:hyperlink r:id="rId21">
+      <w:hyperlink r:id="rId22">
         <w:r>
           <w:rPr>
             <w:rStyle w:val="Hyperlink"/>
@@ -148,7 +152,7 @@
       <w:r>
         <w:t xml:space="preserve"> </w:t>
       </w:r>
-      <w:hyperlink r:id="rId22">
+      <w:hyperlink r:id="rId23">
         <w:r>
           <w:rPr>
             <w:rStyle w:val="Hyperlink"/>
@@ -165,7 +169,7 @@
       <w:r>
         <w:t xml:space="preserve"> </w:t>
       </w:r>
-      <w:hyperlink r:id="rId23">
+      <w:hyperlink r:id="rId24">
         <w:r>
           <w:rPr>
             <w:rStyle w:val="Hyperlink"/>
@@ -191,7 +195,7 @@
       <w:r>
         <w:t xml:space="preserve"> </w:t>
       </w:r>
-      <w:hyperlink r:id="rId24">
+      <w:hyperlink r:id="rId25">
         <w:r>
           <w:rPr>
             <w:rStyle w:val="Hyperlink"/>
@@ -204,21 +208,21 @@
       <w:pPr>
         <w:pStyle w:val="Heading1"/>
       </w:pPr>
-      <w:bookmarkStart w:id="25" w:name="technical-experience-projects"/>
+      <w:bookmarkStart w:id="26" w:name="technical-experience-projects"/>
       <w:r>
         <w:t xml:space="preserve">Technical Experience &amp; Projects</w:t>
       </w:r>
-      <w:bookmarkEnd w:id="25"/>
+      <w:bookmarkEnd w:id="26"/>
     </w:p>
     <w:p>
       <w:pPr>
         <w:pStyle w:val="Heading2"/>
       </w:pPr>
-      <w:bookmarkStart w:id="26" w:name="systems-administrator"/>
+      <w:bookmarkStart w:id="27" w:name="systems-administrator"/>
       <w:r>
         <w:t xml:space="preserve">Systems Administrator</w:t>
       </w:r>
-      <w:bookmarkEnd w:id="26"/>
+      <w:bookmarkEnd w:id="27"/>
     </w:p>
     <w:p>
       <w:pPr>
@@ -269,7 +273,7 @@
       <w:r>
         <w:t xml:space="preserve"> </w:t>
       </w:r>
-      <w:hyperlink r:id="rId27">
+      <w:hyperlink r:id="rId28">
         <w:r>
           <w:rPr>
             <w:rStyle w:val="Hyperlink"/>
@@ -286,7 +290,7 @@
       <w:r>
         <w:t xml:space="preserve"> </w:t>
       </w:r>
-      <w:hyperlink r:id="rId28">
+      <w:hyperlink r:id="rId29">
         <w:r>
           <w:rPr>
             <w:rStyle w:val="Hyperlink"/>
@@ -326,11 +330,11 @@
       <w:pPr>
         <w:pStyle w:val="Heading2"/>
       </w:pPr>
-      <w:bookmarkStart w:id="29" w:name="virtualization-administrator"/>
+      <w:bookmarkStart w:id="30" w:name="virtualization-administrator"/>
       <w:r>
         <w:t xml:space="preserve">Virtualization Administrator</w:t>
       </w:r>
-      <w:bookmarkEnd w:id="29"/>
+      <w:bookmarkEnd w:id="30"/>
     </w:p>
     <w:p>
       <w:pPr>
@@ -443,17 +447,17 @@
       <w:pPr>
         <w:pStyle w:val="Heading2"/>
       </w:pPr>
-      <w:bookmarkStart w:id="30" w:name="homelab"/>
+      <w:bookmarkStart w:id="31" w:name="homelab"/>
       <w:r>
         <w:t xml:space="preserve">Homelab</w:t>
       </w:r>
-      <w:bookmarkEnd w:id="30"/>
+      <w:bookmarkEnd w:id="31"/>
     </w:p>
     <w:p>
       <w:pPr>
         <w:pStyle w:val="FirstParagraph"/>
       </w:pPr>
-      <w:hyperlink r:id="rId31">
+      <w:hyperlink r:id="rId32">
         <w:r>
           <w:rPr>
             <w:rStyle w:val="Hyperlink"/>
@@ -480,7 +484,7 @@
         </w:rPr>
         <w:t xml:space="preserve"> </w:t>
       </w:r>
-      <w:hyperlink r:id="rId32">
+      <w:hyperlink r:id="rId33">
         <w:r>
           <w:rPr>
             <w:rStyle w:val="Hyperlink"/>
@@ -500,21 +504,21 @@
       <w:pPr>
         <w:pStyle w:val="Heading1"/>
       </w:pPr>
-      <w:bookmarkStart w:id="33" w:name="presentations"/>
+      <w:bookmarkStart w:id="34" w:name="presentations"/>
       <w:r>
         <w:t xml:space="preserve">Presentations</w:t>
       </w:r>
-      <w:bookmarkEnd w:id="33"/>
+      <w:bookmarkEnd w:id="34"/>
     </w:p>
     <w:p>
       <w:pPr>
         <w:pStyle w:val="Heading2"/>
       </w:pPr>
-      <w:bookmarkStart w:id="34" w:name="browser-privacy"/>
+      <w:bookmarkStart w:id="35" w:name="browser-privacy"/>
       <w:r>
         <w:t xml:space="preserve">Browser Privacy</w:t>
       </w:r>
-      <w:bookmarkEnd w:id="34"/>
+      <w:bookmarkEnd w:id="35"/>
     </w:p>
     <w:p>
       <w:pPr>
@@ -530,7 +534,7 @@
       <w:r>
         <w:t xml:space="preserve"> </w:t>
       </w:r>
-      <w:hyperlink r:id="rId35">
+      <w:hyperlink r:id="rId36">
         <w:r>
           <w:rPr>
             <w:rStyle w:val="Hyperlink"/>
@@ -553,7 +557,7 @@
       <w:r>
         <w:t xml:space="preserve"> </w:t>
       </w:r>
-      <w:hyperlink r:id="rId36">
+      <w:hyperlink r:id="rId37">
         <w:r>
           <w:rPr>
             <w:rStyle w:val="Hyperlink"/>
@@ -570,7 +574,7 @@
         </w:numPr>
         <w:pStyle w:val="Compact"/>
       </w:pPr>
-      <w:hyperlink r:id="rId37">
+      <w:hyperlink r:id="rId38">
         <w:r>
           <w:rPr>
             <w:rStyle w:val="Hyperlink"/>
@@ -587,7 +591,7 @@
       <w:r>
         <w:t xml:space="preserve"> </w:t>
       </w:r>
-      <w:hyperlink r:id="rId38">
+      <w:hyperlink r:id="rId39">
         <w:r>
           <w:rPr>
             <w:rStyle w:val="Hyperlink"/>
@@ -600,11 +604,11 @@
       <w:pPr>
         <w:pStyle w:val="Heading2"/>
       </w:pPr>
-      <w:bookmarkStart w:id="39" w:name="opensource-firmware-on-routers"/>
+      <w:bookmarkStart w:id="40" w:name="opensource-firmware-on-routers"/>
       <w:r>
         <w:t xml:space="preserve">Opensource Firmware on Routers</w:t>
       </w:r>
-      <w:bookmarkEnd w:id="39"/>
+      <w:bookmarkEnd w:id="40"/>
     </w:p>
     <w:p>
       <w:pPr>
@@ -620,7 +624,7 @@
       <w:r>
         <w:t xml:space="preserve"> </w:t>
       </w:r>
-      <w:hyperlink r:id="rId40">
+      <w:hyperlink r:id="rId41">
         <w:r>
           <w:rPr>
             <w:rStyle w:val="Hyperlink"/>
@@ -637,7 +641,7 @@
         </w:numPr>
         <w:pStyle w:val="Compact"/>
       </w:pPr>
-      <w:hyperlink r:id="rId41">
+      <w:hyperlink r:id="rId42">
         <w:r>
           <w:rPr>
             <w:rStyle w:val="Hyperlink"/>
@@ -654,7 +658,7 @@
       <w:r>
         <w:t xml:space="preserve"> </w:t>
       </w:r>
-      <w:hyperlink r:id="rId42">
+      <w:hyperlink r:id="rId43">
         <w:r>
           <w:rPr>
             <w:rStyle w:val="Hyperlink"/>
@@ -667,11 +671,11 @@
       <w:pPr>
         <w:pStyle w:val="Heading2"/>
       </w:pPr>
-      <w:bookmarkStart w:id="43" w:name="mastodon"/>
+      <w:bookmarkStart w:id="44" w:name="mastodon"/>
       <w:r>
         <w:t xml:space="preserve">Mastodon</w:t>
       </w:r>
-      <w:bookmarkEnd w:id="43"/>
+      <w:bookmarkEnd w:id="44"/>
     </w:p>
     <w:p>
       <w:pPr>
@@ -687,7 +691,7 @@
       <w:r>
         <w:t xml:space="preserve"> </w:t>
       </w:r>
-      <w:hyperlink r:id="rId44">
+      <w:hyperlink r:id="rId45">
         <w:r>
           <w:rPr>
             <w:rStyle w:val="Hyperlink"/>
@@ -704,7 +708,7 @@
         </w:numPr>
         <w:pStyle w:val="Compact"/>
       </w:pPr>
-      <w:hyperlink r:id="rId45">
+      <w:hyperlink r:id="rId46">
         <w:r>
           <w:rPr>
             <w:rStyle w:val="Hyperlink"/>
@@ -721,7 +725,7 @@
       <w:r>
         <w:t xml:space="preserve"> </w:t>
       </w:r>
-      <w:hyperlink r:id="rId46">
+      <w:hyperlink r:id="rId47">
         <w:r>
           <w:rPr>
             <w:rStyle w:val="Hyperlink"/>
@@ -734,21 +738,21 @@
       <w:pPr>
         <w:pStyle w:val="Heading1"/>
       </w:pPr>
-      <w:bookmarkStart w:id="47" w:name="leadership-activies"/>
+      <w:bookmarkStart w:id="48" w:name="leadership-activies"/>
       <w:r>
         <w:t xml:space="preserve">Leadership Activies</w:t>
       </w:r>
-      <w:bookmarkEnd w:id="47"/>
+      <w:bookmarkEnd w:id="48"/>
     </w:p>
     <w:p>
       <w:pPr>
         <w:pStyle w:val="Heading2"/>
       </w:pPr>
-      <w:bookmarkStart w:id="48" w:name="software-freedom-school"/>
+      <w:bookmarkStart w:id="49" w:name="software-freedom-school"/>
       <w:r>
         <w:t xml:space="preserve">Software Freedom School</w:t>
       </w:r>
-      <w:bookmarkEnd w:id="48"/>
+      <w:bookmarkEnd w:id="49"/>
     </w:p>
     <w:p>
       <w:pPr>
@@ -774,7 +778,7 @@
       <w:r>
         <w:t xml:space="preserve"> </w:t>
       </w:r>
-      <w:hyperlink r:id="rId49">
+      <w:hyperlink r:id="rId50">
         <w:r>
           <w:rPr>
             <w:rStyle w:val="Hyperlink"/>
@@ -809,11 +813,11 @@
       <w:pPr>
         <w:pStyle w:val="Heading2"/>
       </w:pPr>
-      <w:bookmarkStart w:id="50" w:name="carbondale-siu"/>
+      <w:bookmarkStart w:id="51" w:name="carbondale-siu"/>
       <w:r>
         <w:t xml:space="preserve">Carbondale SIU</w:t>
       </w:r>
-      <w:bookmarkEnd w:id="50"/>
+      <w:bookmarkEnd w:id="51"/>
     </w:p>
     <w:p>
       <w:pPr>
@@ -831,21 +835,21 @@
       <w:pPr>
         <w:pStyle w:val="Heading1"/>
       </w:pPr>
-      <w:bookmarkStart w:id="51" w:name="industry-experience"/>
+      <w:bookmarkStart w:id="52" w:name="industry-experience"/>
       <w:r>
         <w:t xml:space="preserve">Industry Experience</w:t>
       </w:r>
-      <w:bookmarkEnd w:id="51"/>
+      <w:bookmarkEnd w:id="52"/>
     </w:p>
     <w:p>
       <w:pPr>
         <w:pStyle w:val="Heading2"/>
       </w:pPr>
-      <w:bookmarkStart w:id="52" w:name="it-and-web-consultation-freelancing"/>
+      <w:bookmarkStart w:id="53" w:name="it-and-web-consultation-freelancing"/>
       <w:r>
         <w:t xml:space="preserve">IT and Web Consultation / Freelancing</w:t>
       </w:r>
-      <w:bookmarkEnd w:id="52"/>
+      <w:bookmarkEnd w:id="53"/>
     </w:p>
     <w:p>
       <w:pPr>
@@ -886,11 +890,11 @@
       <w:pPr>
         <w:pStyle w:val="Heading2"/>
       </w:pPr>
-      <w:bookmarkStart w:id="53" w:name="web-development"/>
+      <w:bookmarkStart w:id="54" w:name="web-development"/>
       <w:r>
         <w:t xml:space="preserve">Web Development</w:t>
       </w:r>
-      <w:bookmarkEnd w:id="53"/>
+      <w:bookmarkEnd w:id="54"/>
     </w:p>
     <w:p>
       <w:pPr>
@@ -1033,11 +1037,11 @@
       <w:pPr>
         <w:pStyle w:val="Heading1"/>
       </w:pPr>
-      <w:bookmarkStart w:id="54" w:name="education-and-training"/>
+      <w:bookmarkStart w:id="55" w:name="education-and-training"/>
       <w:r>
         <w:t xml:space="preserve">Education and Training</w:t>
       </w:r>
-      <w:bookmarkEnd w:id="54"/>
+      <w:bookmarkEnd w:id="55"/>
     </w:p>
     <w:p>
       <w:pPr>
@@ -1071,11 +1075,11 @@
       <w:pPr>
         <w:pStyle w:val="Heading2"/>
       </w:pPr>
-      <w:bookmarkStart w:id="55" w:name="soft-skills"/>
+      <w:bookmarkStart w:id="56" w:name="soft-skills"/>
       <w:r>
         <w:t xml:space="preserve">Soft Skills</w:t>
       </w:r>
-      <w:bookmarkEnd w:id="55"/>
+      <w:bookmarkEnd w:id="56"/>
     </w:p>
     <w:p>
       <w:pPr>
@@ -1089,11 +1093,11 @@
       <w:pPr>
         <w:pStyle w:val="Heading2"/>
       </w:pPr>
-      <w:bookmarkStart w:id="56" w:name="technical-skills"/>
+      <w:bookmarkStart w:id="57" w:name="technical-skills"/>
       <w:r>
         <w:t xml:space="preserve">Technical Skills</w:t>
       </w:r>
-      <w:bookmarkEnd w:id="56"/>
+      <w:bookmarkEnd w:id="57"/>
     </w:p>
     <w:p>
       <w:pPr>
@@ -1107,11 +1111,11 @@
       <w:pPr>
         <w:pStyle w:val="Heading2"/>
       </w:pPr>
-      <w:bookmarkStart w:id="57" w:name="tools"/>
+      <w:bookmarkStart w:id="58" w:name="tools"/>
       <w:r>
         <w:t xml:space="preserve">Tools</w:t>
       </w:r>
-      <w:bookmarkEnd w:id="57"/>
+      <w:bookmarkEnd w:id="58"/>
     </w:p>
     <w:p>
       <w:pPr>
@@ -1213,11 +1217,11 @@
       <w:pPr>
         <w:pStyle w:val="Heading1"/>
       </w:pPr>
-      <w:bookmarkStart w:id="58" w:name="hobbies"/>
+      <w:bookmarkStart w:id="59" w:name="hobbies"/>
       <w:r>
         <w:t xml:space="preserve">Hobbies</w:t>
       </w:r>
-      <w:bookmarkEnd w:id="58"/>
+      <w:bookmarkEnd w:id="59"/>
     </w:p>
     <w:p>
       <w:pPr>
@@ -1247,11 +1251,11 @@
       <w:pPr>
         <w:pStyle w:val="Heading2"/>
       </w:pPr>
-      <w:bookmarkStart w:id="59" w:name="references"/>
+      <w:bookmarkStart w:id="60" w:name="references"/>
       <w:r>
         <w:t xml:space="preserve">References</w:t>
       </w:r>
-      <w:bookmarkEnd w:id="59"/>
+      <w:bookmarkEnd w:id="60"/>
     </w:p>
     <w:p>
       <w:pPr>

</xml_diff>